<commit_message>
Free study – Problem 5.
</commit_message>
<xml_diff>
--- a/HW2_report_109061520.docx
+++ b/HW2_report_109061520.docx
@@ -2902,36 +2902,56 @@
                 <w:rFonts w:hint="eastAsia"/>
                 <w:sz w:val="20"/>
               </w:rPr>
-              <w:t>此圖位於</w:t>
+              <w:t>圖片位置</w:t>
+            </w:r>
+            <w:r>
+              <w:rPr>
+                <w:rFonts w:hint="eastAsia"/>
+                <w:sz w:val="20"/>
+              </w:rPr>
+              <w:t>:</w:t>
+            </w:r>
+            <w:r>
+              <w:rPr>
+                <w:sz w:val="20"/>
+              </w:rPr>
+              <w:t>/</w:t>
             </w:r>
             <w:proofErr w:type="spellStart"/>
             <w:r>
               <w:rPr>
+                <w:sz w:val="20"/>
+              </w:rPr>
+              <w:t>my_RL_BRL_result</w:t>
+            </w:r>
+            <w:proofErr w:type="spellEnd"/>
+            <w:r>
+              <w:rPr>
                 <w:rFonts w:hint="eastAsia"/>
                 <w:sz w:val="20"/>
               </w:rPr>
-              <w:t>m</w:t>
-            </w:r>
-            <w:r>
-              <w:rPr>
-                <w:sz w:val="20"/>
-              </w:rPr>
-              <w:t>y_RL_BRL_result</w:t>
-            </w:r>
-            <w:proofErr w:type="spellEnd"/>
-            <w:r>
-              <w:rPr>
-                <w:rFonts w:hint="eastAsia"/>
-                <w:sz w:val="20"/>
-              </w:rPr>
               <w:t>/</w:t>
             </w:r>
             <w:r>
               <w:rPr>
-                <w:rFonts w:hint="eastAsia"/>
-                <w:sz w:val="20"/>
-              </w:rPr>
-              <w:t>資料夾中</w:t>
+                <w:sz w:val="20"/>
+              </w:rPr>
+              <w:t>Free_study_p1</w:t>
+            </w:r>
+            <w:r>
+              <w:rPr>
+                <w:sz w:val="20"/>
+              </w:rPr>
+              <w:t>/</w:t>
+            </w:r>
+            <w:r>
+              <w:t xml:space="preserve"> </w:t>
+            </w:r>
+            <w:r>
+              <w:rPr>
+                <w:sz w:val="20"/>
+              </w:rPr>
+              <w:t>BRL_s_iter25_rk6_si50.00_lam0.300.png</w:t>
             </w:r>
             <w:r>
               <w:rPr>
@@ -3775,43 +3795,55 @@
             </w:r>
             <w:r>
               <w:rPr>
+                <w:sz w:val="20"/>
+              </w:rPr>
+              <w:t xml:space="preserve"> </w:t>
+            </w:r>
+            <w:r>
+              <w:t>(</w:t>
+            </w:r>
+            <w:r>
+              <w:rPr>
                 <w:rFonts w:hint="eastAsia"/>
               </w:rPr>
-              <w:t>(</w:t>
+              <w:t>圖片位置</w:t>
             </w:r>
             <w:r>
               <w:rPr>
                 <w:rFonts w:hint="eastAsia"/>
               </w:rPr>
-              <w:t>此圖位於</w:t>
+              <w:t>:</w:t>
+            </w:r>
+            <w:r>
+              <w:t>/</w:t>
             </w:r>
             <w:proofErr w:type="spellStart"/>
             <w:r>
+              <w:t>my_RL_BRL_result</w:t>
+            </w:r>
+            <w:proofErr w:type="spellEnd"/>
+            <w:r>
               <w:rPr>
                 <w:rFonts w:hint="eastAsia"/>
               </w:rPr>
-              <w:t>m</w:t>
-            </w:r>
-            <w:r>
-              <w:t>y_RL_BRL_result</w:t>
-            </w:r>
-            <w:proofErr w:type="spellEnd"/>
-            <w:r>
-              <w:rPr>
-                <w:rFonts w:hint="eastAsia"/>
-              </w:rPr>
               <w:t>/</w:t>
             </w:r>
             <w:r>
-              <w:rPr>
-                <w:rFonts w:hint="eastAsia"/>
-              </w:rPr>
-              <w:t>資料夾中</w:t>
-            </w:r>
-            <w:r>
-              <w:rPr>
-                <w:rFonts w:hint="eastAsia"/>
-              </w:rPr>
+              <w:t>Free_study_p1</w:t>
+            </w:r>
+            <w:r>
+              <w:t>/</w:t>
+            </w:r>
+            <w:r>
+              <w:rPr>
+                <w:sz w:val="32"/>
+              </w:rPr>
+              <w:t xml:space="preserve"> </w:t>
+            </w:r>
+            <w:r>
+              <w:t>BRL_s_iter25_rk6_si100.00_lam0.030.png</w:t>
+            </w:r>
+            <w:r>
               <w:t>)</w:t>
             </w:r>
           </w:p>
@@ -3997,7 +4029,14 @@
         <w:rPr>
           <w:rFonts w:hint="eastAsia"/>
         </w:rPr>
-        <w:t>好奇號的物體邊緣處，有些微的</w:t>
+        <w:t>好奇號的物體邊緣處，有些</w:t>
+      </w:r>
+      <w:r>
+        <w:rPr>
+          <w:rFonts w:hint="eastAsia"/>
+        </w:rPr>
+        <w:lastRenderedPageBreak/>
+        <w:t>微的</w:t>
       </w:r>
       <w:r>
         <w:rPr>
@@ -4031,7 +4070,6 @@
         <w:rPr>
           <w:rFonts w:hint="eastAsia"/>
         </w:rPr>
-        <w:lastRenderedPageBreak/>
         <w:t>Fr</w:t>
       </w:r>
       <w:r>
@@ -4267,18 +4305,18 @@
     <w:tbl>
       <w:tblPr>
         <w:tblStyle w:val="a4"/>
-        <w:tblW w:w="9358" w:type="dxa"/>
-        <w:tblInd w:w="-5" w:type="dxa"/>
+        <w:tblW w:w="10607" w:type="dxa"/>
+        <w:tblInd w:w="-1157" w:type="dxa"/>
         <w:tblLook w:val="04A0" w:firstRow="1" w:lastRow="0" w:firstColumn="1" w:lastColumn="0" w:noHBand="0" w:noVBand="1"/>
       </w:tblPr>
       <w:tblGrid>
         <w:gridCol w:w="4896"/>
-        <w:gridCol w:w="5046"/>
+        <w:gridCol w:w="5711"/>
       </w:tblGrid>
       <w:tr>
         <w:tc>
           <w:tcPr>
-            <w:tcW w:w="4768" w:type="dxa"/>
+            <w:tcW w:w="4896" w:type="dxa"/>
           </w:tcPr>
           <w:p>
             <w:pPr>
@@ -4388,7 +4426,7 @@
         </w:tc>
         <w:tc>
           <w:tcPr>
-            <w:tcW w:w="4590" w:type="dxa"/>
+            <w:tcW w:w="5711" w:type="dxa"/>
           </w:tcPr>
           <w:p>
             <w:pPr>
@@ -4414,6 +4452,74 @@
               </w:rPr>
               <w:t xml:space="preserve"> padding</w:t>
             </w:r>
+            <w:r>
+              <w:rPr>
+                <w:rFonts w:hint="eastAsia"/>
+                <w:noProof/>
+              </w:rPr>
+              <w:t>(</w:t>
+            </w:r>
+            <w:r>
+              <w:rPr>
+                <w:rFonts w:hint="eastAsia"/>
+                <w:noProof/>
+              </w:rPr>
+              <w:t>圖片位置</w:t>
+            </w:r>
+            <w:r>
+              <w:rPr>
+                <w:rFonts w:hint="eastAsia"/>
+                <w:noProof/>
+              </w:rPr>
+              <w:t>:</w:t>
+            </w:r>
+            <w:r>
+              <w:t xml:space="preserve"> </w:t>
+            </w:r>
+            <w:r>
+              <w:rPr>
+                <w:noProof/>
+              </w:rPr>
+              <w:t>my_RL_BRL_result</w:t>
+            </w:r>
+            <w:r>
+              <w:rPr>
+                <w:rFonts w:hint="eastAsia"/>
+                <w:noProof/>
+              </w:rPr>
+              <w:t>/</w:t>
+            </w:r>
+            <w:r>
+              <w:t xml:space="preserve"> </w:t>
+            </w:r>
+            <w:r>
+              <w:rPr>
+                <w:noProof/>
+              </w:rPr>
+              <w:t>Free_study_p2</w:t>
+            </w:r>
+            <w:r>
+              <w:rPr>
+                <w:noProof/>
+              </w:rPr>
+              <w:t>/</w:t>
+            </w:r>
+            <w:r>
+              <w:t xml:space="preserve"> </w:t>
+            </w:r>
+            <w:r>
+              <w:rPr>
+                <w:noProof/>
+              </w:rPr>
+              <w:t>BRL_s_iter55_rk12_si25.00_lam0.001zero_padding.png</w:t>
+            </w:r>
+            <w:r>
+              <w:rPr>
+                <w:rFonts w:hint="eastAsia"/>
+                <w:noProof/>
+              </w:rPr>
+              <w:t>)</w:t>
+            </w:r>
           </w:p>
           <w:p>
             <w:r>
@@ -4422,9 +4528,9 @@
                 <w:noProof/>
               </w:rPr>
               <w:drawing>
-                <wp:inline distT="0" distB="0" distL="0" distR="0" wp14:anchorId="708D9C8E" wp14:editId="129FC05C">
-                  <wp:extent cx="3058938" cy="1728787"/>
-                  <wp:effectExtent l="0" t="0" r="8255" b="5080"/>
+                <wp:inline distT="0" distB="0" distL="0" distR="0" wp14:anchorId="708D9C8E" wp14:editId="6F52450D">
+                  <wp:extent cx="3202196" cy="1809750"/>
+                  <wp:effectExtent l="0" t="0" r="0" b="0"/>
                   <wp:docPr id="15" name="圖片 15"/>
                   <wp:cNvGraphicFramePr>
                     <a:graphicFrameLocks xmlns:a="http://schemas.openxmlformats.org/drawingml/2006/main" noChangeAspect="1"/>
@@ -4454,7 +4560,7 @@
                         <pic:spPr bwMode="auto">
                           <a:xfrm>
                             <a:off x="0" y="0"/>
-                            <a:ext cx="3130283" cy="1769108"/>
+                            <a:ext cx="3281330" cy="1854473"/>
                           </a:xfrm>
                           <a:prstGeom prst="rect">
                             <a:avLst/>
@@ -4646,7 +4752,6 @@
     <w:p>
       <w:pPr>
         <w:rPr>
-          <w:rFonts w:hint="eastAsia"/>
           <w:noProof/>
         </w:rPr>
       </w:pPr>
@@ -4676,10 +4781,7 @@
         <w:t>3.</w:t>
       </w:r>
       <w:r>
-        <w:t xml:space="preserve"> </w:t>
-      </w:r>
-      <w:r>
-        <w:t>Compare some different λ on TVL1 deconvolution.</w:t>
+        <w:t xml:space="preserve"> Compare some different λ on TVL1 deconvolution.</w:t>
       </w:r>
     </w:p>
     <w:p>
@@ -4759,9 +4861,6 @@
       <w:pPr>
         <w:pStyle w:val="a3"/>
         <w:ind w:leftChars="0" w:left="960"/>
-        <w:rPr>
-          <w:rFonts w:hint="eastAsia"/>
-        </w:rPr>
       </w:pPr>
       <w:r>
         <w:t>如上式所示，</w:t>
@@ -4917,18 +5016,18 @@
     <w:tbl>
       <w:tblPr>
         <w:tblStyle w:val="a4"/>
-        <w:tblW w:w="9366" w:type="dxa"/>
-        <w:tblInd w:w="-537" w:type="dxa"/>
+        <w:tblW w:w="10929" w:type="dxa"/>
+        <w:tblInd w:w="-1317" w:type="dxa"/>
         <w:tblLook w:val="04A0" w:firstRow="1" w:lastRow="0" w:firstColumn="1" w:lastColumn="0" w:noHBand="0" w:noVBand="1"/>
       </w:tblPr>
       <w:tblGrid>
         <w:gridCol w:w="5146"/>
-        <w:gridCol w:w="5256"/>
+        <w:gridCol w:w="5783"/>
       </w:tblGrid>
       <w:tr>
         <w:tc>
           <w:tcPr>
-            <w:tcW w:w="4738" w:type="dxa"/>
+            <w:tcW w:w="5146" w:type="dxa"/>
           </w:tcPr>
           <w:p>
             <w:proofErr w:type="spellStart"/>
@@ -4961,11 +5060,6 @@
             </w:r>
           </w:p>
           <w:p>
-            <w:pPr>
-              <w:rPr>
-                <w:rFonts w:hint="eastAsia"/>
-              </w:rPr>
-            </w:pPr>
             <w:r>
               <w:rPr>
                 <w:rFonts w:hint="eastAsia"/>
@@ -5025,7 +5119,7 @@
         </w:tc>
         <w:tc>
           <w:tcPr>
-            <w:tcW w:w="4628" w:type="dxa"/>
+            <w:tcW w:w="5783" w:type="dxa"/>
           </w:tcPr>
           <w:p>
             <w:proofErr w:type="spellStart"/>
@@ -5060,19 +5154,84 @@
             <w:r>
               <w:t>=1000</w:t>
             </w:r>
+            <w:r>
+              <w:rPr>
+                <w:rFonts w:hint="eastAsia"/>
+                <w:noProof/>
+              </w:rPr>
+              <w:t>(</w:t>
+            </w:r>
+            <w:r>
+              <w:rPr>
+                <w:rFonts w:hint="eastAsia"/>
+                <w:noProof/>
+              </w:rPr>
+              <w:t>圖片位置</w:t>
+            </w:r>
+            <w:r>
+              <w:rPr>
+                <w:rFonts w:hint="eastAsia"/>
+                <w:noProof/>
+              </w:rPr>
+              <w:t>:</w:t>
+            </w:r>
+            <w:r>
+              <w:t xml:space="preserve"> </w:t>
+            </w:r>
+            <w:r>
+              <w:rPr>
+                <w:noProof/>
+              </w:rPr>
+              <w:t>my_RL_BRL_result</w:t>
+            </w:r>
+            <w:r>
+              <w:rPr>
+                <w:rFonts w:hint="eastAsia"/>
+                <w:noProof/>
+              </w:rPr>
+              <w:t>/</w:t>
+            </w:r>
+            <w:r>
+              <w:t xml:space="preserve"> </w:t>
+            </w:r>
+            <w:r>
+              <w:rPr>
+                <w:noProof/>
+              </w:rPr>
+              <w:lastRenderedPageBreak/>
+              <w:t>Free_study_p</w:t>
+            </w:r>
+            <w:r>
+              <w:rPr>
+                <w:noProof/>
+              </w:rPr>
+              <w:t>3</w:t>
+            </w:r>
+            <w:r>
+              <w:rPr>
+                <w:noProof/>
+              </w:rPr>
+              <w:t>/</w:t>
+            </w:r>
+            <w:r>
+              <w:t xml:space="preserve"> </w:t>
+            </w:r>
+            <w:r>
+              <w:rPr>
+                <w:noProof/>
+              </w:rPr>
+              <w:t>deblur_edgetaper_norm1_lam0.1.png</w:t>
+            </w:r>
+            <w:r>
+              <w:t>)</w:t>
+            </w:r>
           </w:p>
           <w:p>
-            <w:pPr>
-              <w:rPr>
-                <w:rFonts w:hint="eastAsia"/>
-              </w:rPr>
-            </w:pPr>
             <w:r>
               <w:rPr>
                 <w:rFonts w:hint="eastAsia"/>
                 <w:noProof/>
               </w:rPr>
-              <w:lastRenderedPageBreak/>
               <w:drawing>
                 <wp:inline distT="0" distB="0" distL="0" distR="0" wp14:anchorId="017FE4C1" wp14:editId="3566612C">
                   <wp:extent cx="3193763" cy="1804987"/>
@@ -5319,9 +5478,6 @@
       <w:pPr>
         <w:pStyle w:val="a3"/>
         <w:ind w:leftChars="0" w:left="960"/>
-        <w:rPr>
-          <w:rFonts w:hint="eastAsia"/>
-        </w:rPr>
       </w:pPr>
       <w:r>
         <w:rPr>
@@ -5462,14 +5618,14 @@
         <w:rPr>
           <w:rFonts w:hint="eastAsia"/>
         </w:rPr>
-        <w:t>了振波感</w:t>
+        <w:t>了振波</w:t>
       </w:r>
       <w:proofErr w:type="gramEnd"/>
       <w:r>
         <w:rPr>
           <w:rFonts w:hint="eastAsia"/>
         </w:rPr>
-        <w:t>，但是畫面會有點失真</w:t>
+        <w:t>感，但是畫面會有點失真</w:t>
       </w:r>
       <w:r>
         <w:rPr>
@@ -5720,9 +5876,6 @@
             <w:pPr>
               <w:pStyle w:val="a3"/>
               <w:ind w:leftChars="0" w:left="0"/>
-              <w:rPr>
-                <w:rFonts w:hint="eastAsia"/>
-              </w:rPr>
             </w:pPr>
             <w:r>
               <w:rPr>
@@ -5740,9 +5893,6 @@
             <w:pPr>
               <w:pStyle w:val="a3"/>
               <w:ind w:leftChars="0" w:left="0"/>
-              <w:rPr>
-                <w:rFonts w:hint="eastAsia"/>
-              </w:rPr>
             </w:pPr>
             <w:r>
               <w:rPr>
@@ -5815,6 +5965,7 @@
               <w:rPr>
                 <w:rFonts w:hint="eastAsia"/>
               </w:rPr>
+              <w:lastRenderedPageBreak/>
               <w:t>T</w:t>
             </w:r>
             <w:r>
@@ -5881,9 +6032,6 @@
             <w:pPr>
               <w:pStyle w:val="a3"/>
               <w:ind w:leftChars="0" w:left="0"/>
-              <w:rPr>
-                <w:rFonts w:hint="eastAsia"/>
-              </w:rPr>
             </w:pPr>
             <w:r>
               <w:rPr>
@@ -5901,9 +6049,6 @@
             <w:pPr>
               <w:pStyle w:val="a3"/>
               <w:ind w:leftChars="0" w:left="0"/>
-              <w:rPr>
-                <w:rFonts w:hint="eastAsia"/>
-              </w:rPr>
             </w:pPr>
             <w:r>
               <w:rPr>
@@ -5974,7 +6119,6 @@
             </w:pPr>
             <w:proofErr w:type="spellStart"/>
             <w:r>
-              <w:lastRenderedPageBreak/>
               <w:t>TVpoisson</w:t>
             </w:r>
             <w:proofErr w:type="spellEnd"/>
@@ -6036,9 +6180,6 @@
             <w:pPr>
               <w:pStyle w:val="a3"/>
               <w:ind w:leftChars="0" w:left="0"/>
-              <w:rPr>
-                <w:rFonts w:hint="eastAsia"/>
-              </w:rPr>
             </w:pPr>
             <w:r>
               <w:rPr>
@@ -6056,9 +6197,6 @@
             <w:pPr>
               <w:pStyle w:val="a3"/>
               <w:ind w:leftChars="0" w:left="0"/>
-              <w:rPr>
-                <w:rFonts w:hint="eastAsia"/>
-              </w:rPr>
             </w:pPr>
             <w:r>
               <w:rPr>
@@ -6122,9 +6260,6 @@
       <w:pPr>
         <w:pStyle w:val="a3"/>
         <w:ind w:leftChars="0" w:left="960"/>
-        <w:rPr>
-          <w:rFonts w:hint="eastAsia"/>
-        </w:rPr>
       </w:pPr>
       <w:r>
         <w:rPr>
@@ -6184,7 +6319,21 @@
         <w:rPr>
           <w:rFonts w:hint="eastAsia"/>
         </w:rPr>
-        <w:t>就如同我所說的類似於將</w:t>
+        <w:t>就如同我</w:t>
+      </w:r>
+      <w:proofErr w:type="gramStart"/>
+      <w:r>
+        <w:rPr>
+          <w:rFonts w:hint="eastAsia"/>
+        </w:rPr>
+        <w:t>所說的類似於</w:t>
+      </w:r>
+      <w:proofErr w:type="gramEnd"/>
+      <w:r>
+        <w:rPr>
+          <w:rFonts w:hint="eastAsia"/>
+        </w:rPr>
+        <w:t>將</w:t>
       </w:r>
       <w:r>
         <w:rPr>
@@ -6201,11 +6350,19 @@
       <w:r>
         <w:t>λ</w:t>
       </w:r>
-      <w:r>
-        <w:rPr>
-          <w:rFonts w:hint="eastAsia"/>
-        </w:rPr>
-        <w:t>值調很大</w:t>
+      <w:proofErr w:type="gramStart"/>
+      <w:r>
+        <w:rPr>
+          <w:rFonts w:hint="eastAsia"/>
+        </w:rPr>
+        <w:t>值調</w:t>
+      </w:r>
+      <w:proofErr w:type="gramEnd"/>
+      <w:r>
+        <w:rPr>
+          <w:rFonts w:hint="eastAsia"/>
+        </w:rPr>
+        <w:t>很大</w:t>
       </w:r>
       <w:r>
         <w:rPr>
@@ -6217,22 +6374,649 @@
         <w:rPr>
           <w:rFonts w:hint="eastAsia"/>
         </w:rPr>
+        <w:t>(F</w:t>
+      </w:r>
+      <w:r>
+        <w:t xml:space="preserve">ree study – Problem </w:t>
+      </w:r>
+      <w:r>
+        <w:rPr>
+          <w:rFonts w:hint="eastAsia"/>
+        </w:rPr>
+        <w:t>3)</w:t>
+      </w:r>
+      <w:r>
+        <w:rPr>
+          <w:rFonts w:hint="eastAsia"/>
+        </w:rPr>
+        <w:t>，</w:t>
+      </w:r>
+      <w:r>
+        <w:rPr>
+          <w:rFonts w:hint="eastAsia"/>
+        </w:rPr>
+        <w:t>而</w:t>
+      </w:r>
+      <w:proofErr w:type="spellStart"/>
+      <w:r>
+        <w:t>TVpoisson</w:t>
+      </w:r>
+      <w:proofErr w:type="spellEnd"/>
+      <w:r>
+        <w:rPr>
+          <w:rFonts w:hint="eastAsia"/>
+        </w:rPr>
+        <w:t>的效果在這邊類似於</w:t>
+      </w:r>
+      <w:r>
+        <w:rPr>
+          <w:rFonts w:hint="eastAsia"/>
+        </w:rPr>
+        <w:t>TVL2</w:t>
+      </w:r>
+      <w:r>
+        <w:rPr>
+          <w:rFonts w:hint="eastAsia"/>
+        </w:rPr>
+        <w:t>，都帶模糊感，並且也有做到</w:t>
+      </w:r>
+      <w:r>
+        <w:rPr>
+          <w:rFonts w:hint="eastAsia"/>
+        </w:rPr>
+        <w:t>d</w:t>
+      </w:r>
+      <w:r>
+        <w:t>eblur</w:t>
+      </w:r>
+      <w:r>
+        <w:rPr>
+          <w:rFonts w:hint="eastAsia"/>
+        </w:rPr>
+        <w:t>的效果，這邊跟我原先假設相違背，我原本以為</w:t>
+      </w:r>
+      <w:proofErr w:type="spellStart"/>
+      <w:r>
+        <w:t>TVpoisson</w:t>
+      </w:r>
+      <w:proofErr w:type="spellEnd"/>
+      <w:r>
+        <w:rPr>
+          <w:rFonts w:hint="eastAsia"/>
+        </w:rPr>
+        <w:t>主要是用來</w:t>
+      </w:r>
+      <w:r>
+        <w:rPr>
+          <w:rFonts w:hint="eastAsia"/>
+        </w:rPr>
+        <w:t>消除</w:t>
+      </w:r>
+      <w:proofErr w:type="spellStart"/>
+      <w:r>
+        <w:t>poisson</w:t>
+      </w:r>
+      <w:proofErr w:type="spellEnd"/>
+      <w:r>
+        <w:rPr>
+          <w:rFonts w:hint="eastAsia"/>
+        </w:rPr>
+        <w:t>雜訊的，</w:t>
+      </w:r>
+      <w:r>
+        <w:rPr>
+          <w:rFonts w:hint="eastAsia"/>
+        </w:rPr>
+        <w:t>所以</w:t>
+      </w:r>
+      <w:r>
+        <w:rPr>
+          <w:rFonts w:hint="eastAsia"/>
+        </w:rPr>
+        <w:t>覺得</w:t>
+      </w:r>
+      <w:r>
+        <w:rPr>
+          <w:rFonts w:hint="eastAsia"/>
+        </w:rPr>
+        <w:t>在</w:t>
+      </w:r>
+      <w:r>
+        <w:rPr>
+          <w:rFonts w:hint="eastAsia"/>
+        </w:rPr>
+        <w:t>d</w:t>
+      </w:r>
+      <w:r>
+        <w:t>eblur</w:t>
+      </w:r>
+      <w:r>
+        <w:rPr>
+          <w:rFonts w:hint="eastAsia"/>
+        </w:rPr>
+        <w:t>表現上不會太好</w:t>
+      </w:r>
+      <w:r>
+        <w:rPr>
+          <w:rFonts w:hint="eastAsia"/>
+        </w:rPr>
+        <w:t>。</w:t>
+      </w:r>
+    </w:p>
+    <w:p/>
+    <w:p>
+      <w:pPr>
+        <w:pStyle w:val="a3"/>
+        <w:numPr>
+          <w:ilvl w:val="0"/>
+          <w:numId w:val="1"/>
+        </w:numPr>
+        <w:ind w:leftChars="0"/>
+      </w:pPr>
+      <w:r>
+        <w:rPr>
+          <w:rFonts w:hint="eastAsia"/>
+        </w:rPr>
+        <w:t>F</w:t>
+      </w:r>
+      <w:r>
+        <w:t xml:space="preserve">ree study – Problem </w:t>
+      </w:r>
+      <w:r>
+        <w:rPr>
+          <w:rFonts w:hint="eastAsia"/>
+        </w:rPr>
+        <w:t>5</w:t>
+      </w:r>
+      <w:r>
+        <w:t xml:space="preserve">. </w:t>
+      </w:r>
+      <w:r>
+        <w:t>Try to speed up BRL and report the execution time difference</w:t>
+      </w:r>
+    </w:p>
+    <w:p>
+      <w:pPr>
+        <w:pStyle w:val="a3"/>
+        <w:numPr>
+          <w:ilvl w:val="1"/>
+          <w:numId w:val="1"/>
+        </w:numPr>
+        <w:ind w:leftChars="0"/>
+      </w:pPr>
+      <w:r>
+        <w:t>Assumption</w:t>
+      </w:r>
+      <w:r>
+        <w:t xml:space="preserve"> 1</w:t>
+      </w:r>
+    </w:p>
+    <w:p>
+      <w:pPr>
+        <w:pStyle w:val="a3"/>
+        <w:ind w:leftChars="0" w:left="960"/>
+      </w:pPr>
+      <w:r>
+        <w:rPr>
+          <w:rFonts w:hint="eastAsia"/>
+        </w:rPr>
+        <w:t>因為</w:t>
+      </w:r>
+      <w:r>
+        <w:rPr>
+          <w:rFonts w:hint="eastAsia"/>
+        </w:rPr>
+        <w:t xml:space="preserve">BRL </w:t>
+      </w:r>
+      <w:r>
+        <w:t>function</w:t>
+      </w:r>
+      <w:r>
+        <w:rPr>
+          <w:rFonts w:hint="eastAsia"/>
+        </w:rPr>
+        <w:t>內有大量的矩陣相關運算，</w:t>
+      </w:r>
+      <w:r>
+        <w:rPr>
+          <w:rFonts w:hint="eastAsia"/>
+        </w:rPr>
+        <w:t>而且需要三個</w:t>
+      </w:r>
+      <w:r>
+        <w:t>channel(RGB)</w:t>
+      </w:r>
+      <w:r>
+        <w:rPr>
+          <w:rFonts w:hint="eastAsia"/>
+        </w:rPr>
+        <w:t>分開計算，在運算上會花費不少時間</w:t>
+      </w:r>
+      <w:r>
+        <w:rPr>
+          <w:rFonts w:hint="eastAsia"/>
+        </w:rPr>
+        <w:t>。</w:t>
+      </w:r>
+      <w:r>
+        <w:rPr>
+          <w:rFonts w:hint="eastAsia"/>
+        </w:rPr>
+        <w:t>而我是對</w:t>
+      </w:r>
+      <w:r>
+        <w:rPr>
+          <w:rFonts w:hint="eastAsia"/>
+        </w:rPr>
+        <w:t>式</w:t>
+      </w:r>
+      <w:r>
+        <w:rPr>
+          <w:rFonts w:hint="eastAsia"/>
+        </w:rPr>
+        <w:t>6</w:t>
+      </w:r>
+      <w:r>
+        <w:rPr>
+          <w:rFonts w:hint="eastAsia"/>
+        </w:rPr>
+        <w:t>做優化，式</w:t>
+      </w:r>
+      <w:r>
+        <w:rPr>
+          <w:rFonts w:hint="eastAsia"/>
+        </w:rPr>
+        <w:t>6</w:t>
+      </w:r>
+      <w:r>
+        <w:rPr>
+          <w:rFonts w:hint="eastAsia"/>
+        </w:rPr>
+        <w:t>的數學式</w:t>
+      </w:r>
+      <w:r>
+        <w:rPr>
+          <w:rFonts w:hint="eastAsia"/>
+        </w:rPr>
+        <w:t>如下</w:t>
+      </w:r>
+      <w:r>
+        <w:rPr>
+          <w:rFonts w:hint="eastAsia"/>
+        </w:rPr>
+        <w:t>:</w:t>
+      </w:r>
+    </w:p>
+    <w:p>
+      <w:pPr>
+        <w:pStyle w:val="a3"/>
+        <w:ind w:leftChars="0" w:left="960"/>
+      </w:pPr>
+      <w:r>
+        <w:rPr>
+          <w:noProof/>
+        </w:rPr>
+        <w:drawing>
+          <wp:inline distT="0" distB="0" distL="0" distR="0" wp14:anchorId="66B79727" wp14:editId="3084F7A0">
+            <wp:extent cx="5264150" cy="457200"/>
+            <wp:effectExtent l="0" t="0" r="0" b="0"/>
+            <wp:docPr id="19" name="圖片 19"/>
+            <wp:cNvGraphicFramePr>
+              <a:graphicFrameLocks xmlns:a="http://schemas.openxmlformats.org/drawingml/2006/main" noChangeAspect="1"/>
+            </wp:cNvGraphicFramePr>
+            <a:graphic xmlns:a="http://schemas.openxmlformats.org/drawingml/2006/main">
+              <a:graphicData uri="http://schemas.openxmlformats.org/drawingml/2006/picture">
+                <pic:pic xmlns:pic="http://schemas.openxmlformats.org/drawingml/2006/picture">
+                  <pic:nvPicPr>
+                    <pic:cNvPr id="0" name="Picture 2"/>
+                    <pic:cNvPicPr>
+                      <a:picLocks noChangeAspect="1" noChangeArrowheads="1"/>
+                    </pic:cNvPicPr>
+                  </pic:nvPicPr>
+                  <pic:blipFill>
+                    <a:blip r:embed="rId23" cstate="print">
+                      <a:extLst>
+                        <a:ext uri="{28A0092B-C50C-407E-A947-70E740481C1C}">
+                          <a14:useLocalDpi xmlns:a14="http://schemas.microsoft.com/office/drawing/2010/main" val="0"/>
+                        </a:ext>
+                      </a:extLst>
+                    </a:blip>
+                    <a:srcRect/>
+                    <a:stretch>
+                      <a:fillRect/>
+                    </a:stretch>
+                  </pic:blipFill>
+                  <pic:spPr bwMode="auto">
+                    <a:xfrm>
+                      <a:off x="0" y="0"/>
+                      <a:ext cx="5264150" cy="457200"/>
+                    </a:xfrm>
+                    <a:prstGeom prst="rect">
+                      <a:avLst/>
+                    </a:prstGeom>
+                    <a:noFill/>
+                    <a:ln>
+                      <a:noFill/>
+                    </a:ln>
+                  </pic:spPr>
+                </pic:pic>
+              </a:graphicData>
+            </a:graphic>
+          </wp:inline>
+        </w:drawing>
+      </w:r>
+    </w:p>
+    <w:p>
+      <w:pPr>
+        <w:pStyle w:val="a3"/>
+        <w:ind w:leftChars="0" w:left="960"/>
+      </w:pPr>
+      <w:r>
+        <w:rPr>
+          <w:rFonts w:hint="eastAsia"/>
+        </w:rPr>
+        <w:t>我原本程式碼的實作方式是將三個</w:t>
+      </w:r>
+      <w:r>
+        <w:rPr>
+          <w:rFonts w:hint="eastAsia"/>
+        </w:rPr>
+        <w:t>c</w:t>
+      </w:r>
+      <w:r>
+        <w:t>hannel</w:t>
+      </w:r>
+      <w:r>
+        <w:rPr>
+          <w:rFonts w:hint="eastAsia"/>
+        </w:rPr>
+        <w:t>分開並且依序加總，如下</w:t>
+      </w:r>
+      <w:r>
+        <w:rPr>
+          <w:rFonts w:hint="eastAsia"/>
+        </w:rPr>
+        <w:t>:</w:t>
+      </w:r>
+    </w:p>
+    <w:p>
+      <w:pPr>
+        <w:pStyle w:val="a3"/>
+        <w:ind w:leftChars="0" w:left="960"/>
+      </w:pPr>
+      <w:r>
+        <w:rPr>
+          <w:noProof/>
+        </w:rPr>
+        <w:drawing>
+          <wp:inline distT="0" distB="0" distL="0" distR="0" wp14:anchorId="684268FC" wp14:editId="60C56529">
+            <wp:extent cx="5270500" cy="641350"/>
+            <wp:effectExtent l="0" t="0" r="6350" b="6350"/>
+            <wp:docPr id="21" name="圖片 21"/>
+            <wp:cNvGraphicFramePr>
+              <a:graphicFrameLocks xmlns:a="http://schemas.openxmlformats.org/drawingml/2006/main" noChangeAspect="1"/>
+            </wp:cNvGraphicFramePr>
+            <a:graphic xmlns:a="http://schemas.openxmlformats.org/drawingml/2006/main">
+              <a:graphicData uri="http://schemas.openxmlformats.org/drawingml/2006/picture">
+                <pic:pic xmlns:pic="http://schemas.openxmlformats.org/drawingml/2006/picture">
+                  <pic:nvPicPr>
+                    <pic:cNvPr id="0" name="Picture 3"/>
+                    <pic:cNvPicPr>
+                      <a:picLocks noChangeAspect="1" noChangeArrowheads="1"/>
+                    </pic:cNvPicPr>
+                  </pic:nvPicPr>
+                  <pic:blipFill>
+                    <a:blip r:embed="rId24">
+                      <a:extLst>
+                        <a:ext uri="{28A0092B-C50C-407E-A947-70E740481C1C}">
+                          <a14:useLocalDpi xmlns:a14="http://schemas.microsoft.com/office/drawing/2010/main" val="0"/>
+                        </a:ext>
+                      </a:extLst>
+                    </a:blip>
+                    <a:srcRect/>
+                    <a:stretch>
+                      <a:fillRect/>
+                    </a:stretch>
+                  </pic:blipFill>
+                  <pic:spPr bwMode="auto">
+                    <a:xfrm>
+                      <a:off x="0" y="0"/>
+                      <a:ext cx="5270500" cy="641350"/>
+                    </a:xfrm>
+                    <a:prstGeom prst="rect">
+                      <a:avLst/>
+                    </a:prstGeom>
+                    <a:noFill/>
+                    <a:ln>
+                      <a:noFill/>
+                    </a:ln>
+                  </pic:spPr>
+                </pic:pic>
+              </a:graphicData>
+            </a:graphic>
+          </wp:inline>
+        </w:drawing>
+      </w:r>
+    </w:p>
+    <w:p>
+      <w:pPr>
+        <w:pStyle w:val="a3"/>
+        <w:ind w:leftChars="0" w:left="960"/>
+      </w:pPr>
+      <w:r>
+        <w:rPr>
+          <w:rFonts w:hint="eastAsia"/>
+        </w:rPr>
+        <w:t>而我認為這會花費不少時間，</w:t>
+      </w:r>
+      <w:r>
+        <w:rPr>
+          <w:rFonts w:hint="eastAsia"/>
+        </w:rPr>
+        <w:t>可改成</w:t>
+      </w:r>
+      <w:r>
+        <w:rPr>
+          <w:rFonts w:hint="eastAsia"/>
+        </w:rPr>
+        <w:t>直接用一行</w:t>
+      </w:r>
+      <w:proofErr w:type="spellStart"/>
+      <w:r>
+        <w:rPr>
+          <w:rFonts w:hint="eastAsia"/>
+        </w:rPr>
+        <w:t>n</w:t>
+      </w:r>
+      <w:r>
+        <w:t>umpy</w:t>
+      </w:r>
+      <w:proofErr w:type="spellEnd"/>
+      <w:r>
+        <w:rPr>
+          <w:rFonts w:hint="eastAsia"/>
+        </w:rPr>
+        <w:t>的</w:t>
+      </w:r>
+      <w:proofErr w:type="spellStart"/>
+      <w:r>
+        <w:t>api</w:t>
+      </w:r>
+      <w:proofErr w:type="spellEnd"/>
+      <w:r>
+        <w:rPr>
+          <w:rFonts w:hint="eastAsia"/>
+        </w:rPr>
+        <w:t>做平行</w:t>
+      </w:r>
+      <w:r>
+        <w:rPr>
+          <w:rFonts w:hint="eastAsia"/>
+        </w:rPr>
+        <w:lastRenderedPageBreak/>
+        <w:t>運算，如下</w:t>
+      </w:r>
+      <w:r>
+        <w:rPr>
+          <w:rFonts w:hint="eastAsia"/>
+        </w:rPr>
+        <w:t>:</w:t>
+      </w:r>
+    </w:p>
+    <w:p>
+      <w:pPr>
+        <w:pStyle w:val="a3"/>
+        <w:ind w:leftChars="0" w:left="960"/>
+      </w:pPr>
+      <w:r>
+        <w:rPr>
+          <w:noProof/>
+        </w:rPr>
+        <w:drawing>
+          <wp:inline distT="0" distB="0" distL="0" distR="0" wp14:anchorId="7D39DF3B" wp14:editId="15DA3532">
+            <wp:extent cx="5270500" cy="323850"/>
+            <wp:effectExtent l="0" t="0" r="6350" b="0"/>
+            <wp:docPr id="25" name="圖片 25"/>
+            <wp:cNvGraphicFramePr>
+              <a:graphicFrameLocks xmlns:a="http://schemas.openxmlformats.org/drawingml/2006/main" noChangeAspect="1"/>
+            </wp:cNvGraphicFramePr>
+            <a:graphic xmlns:a="http://schemas.openxmlformats.org/drawingml/2006/main">
+              <a:graphicData uri="http://schemas.openxmlformats.org/drawingml/2006/picture">
+                <pic:pic xmlns:pic="http://schemas.openxmlformats.org/drawingml/2006/picture">
+                  <pic:nvPicPr>
+                    <pic:cNvPr id="0" name="Picture 4"/>
+                    <pic:cNvPicPr>
+                      <a:picLocks noChangeAspect="1" noChangeArrowheads="1"/>
+                    </pic:cNvPicPr>
+                  </pic:nvPicPr>
+                  <pic:blipFill>
+                    <a:blip r:embed="rId25">
+                      <a:extLst>
+                        <a:ext uri="{28A0092B-C50C-407E-A947-70E740481C1C}">
+                          <a14:useLocalDpi xmlns:a14="http://schemas.microsoft.com/office/drawing/2010/main" val="0"/>
+                        </a:ext>
+                      </a:extLst>
+                    </a:blip>
+                    <a:srcRect/>
+                    <a:stretch>
+                      <a:fillRect/>
+                    </a:stretch>
+                  </pic:blipFill>
+                  <pic:spPr bwMode="auto">
+                    <a:xfrm>
+                      <a:off x="0" y="0"/>
+                      <a:ext cx="5270500" cy="323850"/>
+                    </a:xfrm>
+                    <a:prstGeom prst="rect">
+                      <a:avLst/>
+                    </a:prstGeom>
+                    <a:noFill/>
+                    <a:ln>
+                      <a:noFill/>
+                    </a:ln>
+                  </pic:spPr>
+                </pic:pic>
+              </a:graphicData>
+            </a:graphic>
+          </wp:inline>
+        </w:drawing>
+      </w:r>
+    </w:p>
+    <w:p>
+      <w:pPr>
+        <w:pStyle w:val="a3"/>
+        <w:ind w:leftChars="0" w:left="960"/>
+      </w:pPr>
+      <w:r>
+        <w:rPr>
+          <w:rFonts w:hint="eastAsia"/>
+        </w:rPr>
+        <w:t>一樣都是分別對三個</w:t>
+      </w:r>
+      <w:r>
+        <w:rPr>
+          <w:rFonts w:hint="eastAsia"/>
+        </w:rPr>
+        <w:t>c</w:t>
+      </w:r>
+      <w:r>
+        <w:t>hannel</w:t>
+      </w:r>
+      <w:r>
+        <w:rPr>
+          <w:rFonts w:hint="eastAsia"/>
+        </w:rPr>
+        <w:t>做加總，但是優化後的寫法可以同時對三個</w:t>
+      </w:r>
+      <w:r>
+        <w:rPr>
+          <w:rFonts w:hint="eastAsia"/>
+        </w:rPr>
+        <w:t>c</w:t>
+      </w:r>
+      <w:r>
+        <w:t>hannel</w:t>
+      </w:r>
+      <w:r>
+        <w:rPr>
+          <w:rFonts w:hint="eastAsia"/>
+        </w:rPr>
+        <w:t>分開加總，我想這樣會讓運行效率更好。</w:t>
+      </w:r>
+    </w:p>
+    <w:p>
+      <w:pPr>
+        <w:pStyle w:val="a3"/>
+        <w:numPr>
+          <w:ilvl w:val="1"/>
+          <w:numId w:val="1"/>
+        </w:numPr>
+        <w:ind w:leftChars="0"/>
+      </w:pPr>
+      <w:r>
+        <w:t xml:space="preserve">Assumption </w:t>
+      </w:r>
+      <w:r>
+        <w:rPr>
+          <w:rFonts w:hint="eastAsia"/>
+        </w:rPr>
+        <w:t>2</w:t>
+      </w:r>
+    </w:p>
+    <w:p>
+      <w:pPr>
+        <w:pStyle w:val="a3"/>
+        <w:ind w:leftChars="0" w:left="960"/>
+      </w:pPr>
+      <w:r>
+        <w:rPr>
+          <w:rFonts w:hint="eastAsia"/>
+        </w:rPr>
+        <w:t>將式</w:t>
+      </w:r>
+      <w:r>
+        <w:rPr>
+          <w:rFonts w:hint="eastAsia"/>
+        </w:rPr>
+        <w:t>6</w:t>
+      </w:r>
+      <w:r>
+        <w:rPr>
+          <w:rFonts w:hint="eastAsia"/>
+        </w:rPr>
+        <w:t>的數學式子</w:t>
+      </w:r>
+      <w:r>
+        <w:rPr>
+          <w:rFonts w:hint="eastAsia"/>
+        </w:rPr>
         <w:t>(</w:t>
       </w:r>
       <w:r>
         <w:rPr>
           <w:rFonts w:hint="eastAsia"/>
         </w:rPr>
-        <w:t>F</w:t>
-      </w:r>
-      <w:r>
-        <w:t xml:space="preserve">ree study – Problem </w:t>
-      </w:r>
-      <w:r>
-        <w:rPr>
-          <w:rFonts w:hint="eastAsia"/>
-        </w:rPr>
-        <w:t>3</w:t>
+        <w:t>如下圖</w:t>
       </w:r>
       <w:r>
         <w:rPr>
@@ -6240,6 +7024,279 @@
         </w:rPr>
         <w:t>)</w:t>
       </w:r>
+    </w:p>
+    <w:p>
+      <w:pPr>
+        <w:pStyle w:val="a3"/>
+        <w:ind w:leftChars="0" w:left="960"/>
+      </w:pPr>
+      <w:r>
+        <w:rPr>
+          <w:noProof/>
+        </w:rPr>
+        <w:drawing>
+          <wp:inline distT="0" distB="0" distL="0" distR="0" wp14:anchorId="572A4A64" wp14:editId="63D03D52">
+            <wp:extent cx="5270500" cy="605155"/>
+            <wp:effectExtent l="0" t="0" r="6350" b="4445"/>
+            <wp:docPr id="26" name="圖片 26"/>
+            <wp:cNvGraphicFramePr>
+              <a:graphicFrameLocks xmlns:a="http://schemas.openxmlformats.org/drawingml/2006/main" noChangeAspect="1"/>
+            </wp:cNvGraphicFramePr>
+            <a:graphic xmlns:a="http://schemas.openxmlformats.org/drawingml/2006/main">
+              <a:graphicData uri="http://schemas.openxmlformats.org/drawingml/2006/picture">
+                <pic:pic xmlns:pic="http://schemas.openxmlformats.org/drawingml/2006/picture">
+                  <pic:nvPicPr>
+                    <pic:cNvPr id="0" name="Picture 2"/>
+                    <pic:cNvPicPr>
+                      <a:picLocks noChangeAspect="1" noChangeArrowheads="1"/>
+                    </pic:cNvPicPr>
+                  </pic:nvPicPr>
+                  <pic:blipFill>
+                    <a:blip r:embed="rId26">
+                      <a:extLst>
+                        <a:ext uri="{28A0092B-C50C-407E-A947-70E740481C1C}">
+                          <a14:useLocalDpi xmlns:a14="http://schemas.microsoft.com/office/drawing/2010/main" val="0"/>
+                        </a:ext>
+                      </a:extLst>
+                    </a:blip>
+                    <a:srcRect/>
+                    <a:stretch>
+                      <a:fillRect/>
+                    </a:stretch>
+                  </pic:blipFill>
+                  <pic:spPr bwMode="auto">
+                    <a:xfrm>
+                      <a:off x="0" y="0"/>
+                      <a:ext cx="5270500" cy="605155"/>
+                    </a:xfrm>
+                    <a:prstGeom prst="rect">
+                      <a:avLst/>
+                    </a:prstGeom>
+                    <a:noFill/>
+                    <a:ln>
+                      <a:noFill/>
+                    </a:ln>
+                  </pic:spPr>
+                </pic:pic>
+              </a:graphicData>
+            </a:graphic>
+          </wp:inline>
+        </w:drawing>
+      </w:r>
+    </w:p>
+    <w:p>
+      <w:pPr>
+        <w:pStyle w:val="a3"/>
+        <w:ind w:leftChars="0" w:left="960"/>
+        <w:rPr>
+          <w:rFonts w:hint="eastAsia"/>
+        </w:rPr>
+      </w:pPr>
+      <w:r>
+        <w:rPr>
+          <w:rFonts w:hint="eastAsia"/>
+        </w:rPr>
+        <w:t>根據</w:t>
+      </w:r>
+      <w:r>
+        <w:rPr>
+          <w:rFonts w:hint="eastAsia"/>
+        </w:rPr>
+        <w:t>e</w:t>
+      </w:r>
+      <w:r>
+        <w:t>xp</w:t>
+      </w:r>
+      <w:r>
+        <w:rPr>
+          <w:rFonts w:hint="eastAsia"/>
+        </w:rPr>
+        <w:t>性質，將</w:t>
+      </w:r>
+      <w:r>
+        <w:rPr>
+          <w:rFonts w:hint="eastAsia"/>
+        </w:rPr>
+        <w:t>紅框</w:t>
+      </w:r>
+      <w:r>
+        <w:rPr>
+          <w:rFonts w:hint="eastAsia"/>
+        </w:rPr>
+        <w:t>與</w:t>
+      </w:r>
+      <w:proofErr w:type="gramStart"/>
+      <w:r>
+        <w:rPr>
+          <w:rFonts w:hint="eastAsia"/>
+        </w:rPr>
+        <w:t>藍框</w:t>
+      </w:r>
+      <w:proofErr w:type="gramEnd"/>
+      <w:r>
+        <w:rPr>
+          <w:rFonts w:hint="eastAsia"/>
+        </w:rPr>
+        <w:t>處</w:t>
+      </w:r>
+      <w:r>
+        <w:rPr>
+          <w:rFonts w:hint="eastAsia"/>
+        </w:rPr>
+        <w:t>先做加總再取</w:t>
+      </w:r>
+      <w:r>
+        <w:rPr>
+          <w:rFonts w:hint="eastAsia"/>
+        </w:rPr>
+        <w:t>e</w:t>
+      </w:r>
+      <w:r>
+        <w:t>xp</w:t>
+      </w:r>
+      <w:r>
+        <w:rPr>
+          <w:rFonts w:hint="eastAsia"/>
+        </w:rPr>
+        <w:t>，應該會比分別取</w:t>
+      </w:r>
+      <w:r>
+        <w:rPr>
+          <w:rFonts w:hint="eastAsia"/>
+        </w:rPr>
+        <w:t>e</w:t>
+      </w:r>
+      <w:r>
+        <w:t>xp</w:t>
+      </w:r>
+      <w:r>
+        <w:rPr>
+          <w:rFonts w:hint="eastAsia"/>
+        </w:rPr>
+        <w:t>再做相乘的效率還高，因為相加的效率比相乘還要快，並</w:t>
+      </w:r>
+      <w:r>
+        <w:rPr>
+          <w:rFonts w:hint="eastAsia"/>
+        </w:rPr>
+        <w:t>且</w:t>
+      </w:r>
+      <w:r>
+        <w:rPr>
+          <w:rFonts w:hint="eastAsia"/>
+        </w:rPr>
+        <w:t>優化後的寫法少做一次</w:t>
+      </w:r>
+      <w:r>
+        <w:rPr>
+          <w:rFonts w:hint="eastAsia"/>
+        </w:rPr>
+        <w:t>e</w:t>
+      </w:r>
+      <w:r>
+        <w:t>xp</w:t>
+      </w:r>
+      <w:r>
+        <w:rPr>
+          <w:rFonts w:hint="eastAsia"/>
+        </w:rPr>
+        <w:t>。</w:t>
+      </w:r>
+    </w:p>
+    <w:p>
+      <w:pPr>
+        <w:pStyle w:val="a3"/>
+        <w:numPr>
+          <w:ilvl w:val="1"/>
+          <w:numId w:val="1"/>
+        </w:numPr>
+        <w:ind w:leftChars="0"/>
+      </w:pPr>
+      <w:r>
+        <w:t>Justification</w:t>
+      </w:r>
+    </w:p>
+    <w:p>
+      <w:pPr>
+        <w:pStyle w:val="a3"/>
+        <w:ind w:leftChars="0" w:left="960"/>
+      </w:pPr>
+      <w:r>
+        <w:rPr>
+          <w:rFonts w:hint="eastAsia"/>
+        </w:rPr>
+        <w:t>為了驗證我上述的兩個</w:t>
+      </w:r>
+      <w:r>
+        <w:t>Assumption</w:t>
+      </w:r>
+      <w:r>
+        <w:rPr>
+          <w:rFonts w:hint="eastAsia"/>
+        </w:rPr>
+        <w:t>有讓執行效率提升，且執行出來結果一樣，我在</w:t>
+      </w:r>
+      <w:r>
+        <w:rPr>
+          <w:rFonts w:hint="eastAsia"/>
+        </w:rPr>
+        <w:t>c</w:t>
+      </w:r>
+      <w:r>
+        <w:t>ode/Free_study_p5.py</w:t>
+      </w:r>
+      <w:r>
+        <w:rPr>
+          <w:rFonts w:hint="eastAsia"/>
+        </w:rPr>
+        <w:t>做實驗，分別有</w:t>
+      </w:r>
+      <w:proofErr w:type="spellStart"/>
+      <w:r>
+        <w:t>BRL_no_optimization</w:t>
+      </w:r>
+      <w:proofErr w:type="spellEnd"/>
+      <w:r>
+        <w:t>(</w:t>
+      </w:r>
+      <w:r>
+        <w:rPr>
+          <w:rFonts w:hint="eastAsia"/>
+        </w:rPr>
+        <w:t>)</w:t>
+      </w:r>
+      <w:r>
+        <w:rPr>
+          <w:rFonts w:hint="eastAsia"/>
+        </w:rPr>
+        <w:t>與</w:t>
+      </w:r>
+      <w:proofErr w:type="spellStart"/>
+      <w:r>
+        <w:t>BRL_optimization</w:t>
+      </w:r>
+      <w:proofErr w:type="spellEnd"/>
+      <w:r>
+        <w:rPr>
+          <w:rFonts w:hint="eastAsia"/>
+        </w:rPr>
+        <w:t>()</w:t>
+      </w:r>
+      <w:r>
+        <w:rPr>
+          <w:rFonts w:hint="eastAsia"/>
+        </w:rPr>
+        <w:t>兩個</w:t>
+      </w:r>
+      <w:r>
+        <w:rPr>
+          <w:rFonts w:hint="eastAsia"/>
+        </w:rPr>
+        <w:t>f</w:t>
+      </w:r>
+      <w:r>
+        <w:t>unction</w:t>
+      </w:r>
       <w:r>
         <w:rPr>
           <w:rFonts w:hint="eastAsia"/>
@@ -6250,91 +7307,388 @@
         <w:rPr>
           <w:rFonts w:hint="eastAsia"/>
         </w:rPr>
-        <w:t>而</w:t>
+        <w:t>而程式執行順序是先做</w:t>
       </w:r>
       <w:proofErr w:type="spellStart"/>
       <w:r>
-        <w:t>TVpoisson</w:t>
+        <w:t>BRL_no_optimization</w:t>
       </w:r>
       <w:proofErr w:type="spellEnd"/>
       <w:r>
-        <w:rPr>
-          <w:rFonts w:hint="eastAsia"/>
-        </w:rPr>
-        <w:t>的效果在這邊類似於</w:t>
-      </w:r>
-      <w:r>
-        <w:rPr>
-          <w:rFonts w:hint="eastAsia"/>
-        </w:rPr>
-        <w:t>TVL</w:t>
-      </w:r>
-      <w:r>
-        <w:rPr>
-          <w:rFonts w:hint="eastAsia"/>
-        </w:rPr>
-        <w:t>2</w:t>
-      </w:r>
-      <w:r>
-        <w:rPr>
-          <w:rFonts w:hint="eastAsia"/>
-        </w:rPr>
-        <w:t>，都帶模糊感，並且也有做到</w:t>
-      </w:r>
-      <w:r>
-        <w:rPr>
-          <w:rFonts w:hint="eastAsia"/>
-        </w:rPr>
-        <w:t>d</w:t>
-      </w:r>
-      <w:r>
-        <w:t>eblur</w:t>
-      </w:r>
-      <w:r>
-        <w:rPr>
-          <w:rFonts w:hint="eastAsia"/>
-        </w:rPr>
-        <w:t>的效果，這邊跟我原先假設相違背，我原本以為</w:t>
+        <w:t>(</w:t>
+      </w:r>
+      <w:r>
+        <w:rPr>
+          <w:rFonts w:hint="eastAsia"/>
+        </w:rPr>
+        <w:t>)</w:t>
+      </w:r>
+      <w:r>
+        <w:rPr>
+          <w:rFonts w:hint="eastAsia"/>
+        </w:rPr>
+        <w:t>再做</w:t>
       </w:r>
       <w:proofErr w:type="spellStart"/>
       <w:r>
-        <w:t>TVpoisson</w:t>
+        <w:t>BRL_optimization</w:t>
       </w:r>
       <w:proofErr w:type="spellEnd"/>
       <w:r>
         <w:rPr>
           <w:rFonts w:hint="eastAsia"/>
         </w:rPr>
-        <w:t>主要是用來</w:t>
-      </w:r>
-      <w:r>
-        <w:rPr>
-          <w:rFonts w:hint="eastAsia"/>
-        </w:rPr>
-        <w:t>消除</w:t>
+        <w:t>()</w:t>
+      </w:r>
+      <w:r>
+        <w:rPr>
+          <w:rFonts w:hint="eastAsia"/>
+        </w:rPr>
+        <w:t>，兩個</w:t>
+      </w:r>
+      <w:r>
+        <w:rPr>
+          <w:rFonts w:hint="eastAsia"/>
+        </w:rPr>
+        <w:t>f</w:t>
+      </w:r>
+      <w:r>
+        <w:t>unction</w:t>
+      </w:r>
+      <w:r>
+        <w:rPr>
+          <w:rFonts w:hint="eastAsia"/>
+        </w:rPr>
+        <w:t>傳入參數都一樣</w:t>
+      </w:r>
+      <w:r>
+        <w:rPr>
+          <w:rFonts w:hint="eastAsia"/>
+        </w:rPr>
+        <w:t>，</w:t>
       </w:r>
       <w:proofErr w:type="spellStart"/>
       <w:r>
-        <w:t>poisson</w:t>
+        <w:rPr>
+          <w:rFonts w:hint="eastAsia"/>
+        </w:rPr>
+        <w:t>r</w:t>
+      </w:r>
+      <w:r>
+        <w:t>k</w:t>
       </w:r>
       <w:proofErr w:type="spellEnd"/>
       <w:r>
-        <w:rPr>
-          <w:rFonts w:hint="eastAsia"/>
-        </w:rPr>
-        <w:t>雜訊的，</w:t>
-      </w:r>
-      <w:r>
-        <w:rPr>
-          <w:rFonts w:hint="eastAsia"/>
-        </w:rPr>
-        <w:t>所以</w:t>
-      </w:r>
-      <w:r>
-        <w:rPr>
-          <w:rFonts w:hint="eastAsia"/>
-        </w:rPr>
-        <w:t>覺得</w:t>
+        <w:t xml:space="preserve">=6, </w:t>
+      </w:r>
+      <w:proofErr w:type="spellStart"/>
+      <w:r>
+        <w:t>sigma_r</w:t>
+      </w:r>
+      <w:proofErr w:type="spellEnd"/>
+      <w:r>
+        <w:t xml:space="preserve">=50.0/255/255, </w:t>
+      </w:r>
+      <w:proofErr w:type="spellStart"/>
+      <w:r>
+        <w:t>lamb_da</w:t>
+      </w:r>
+      <w:proofErr w:type="spellEnd"/>
+      <w:r>
+        <w:t xml:space="preserve">=0.03/255, </w:t>
+      </w:r>
+      <w:proofErr w:type="spellStart"/>
+      <w:r>
+        <w:t>max_iter_BRL</w:t>
+      </w:r>
+      <w:proofErr w:type="spellEnd"/>
+      <w:r>
+        <w:t>=25</w:t>
+      </w:r>
+      <w:r>
+        <w:rPr>
+          <w:rFonts w:hint="eastAsia"/>
+        </w:rPr>
+        <w:t>，並且都是對</w:t>
+      </w:r>
+      <w:r>
+        <w:t>curiosity_small.png</w:t>
+      </w:r>
+      <w:r>
+        <w:rPr>
+          <w:rFonts w:hint="eastAsia"/>
+        </w:rPr>
+        <w:t>做</w:t>
+      </w:r>
+      <w:r>
+        <w:rPr>
+          <w:rFonts w:hint="eastAsia"/>
+        </w:rPr>
+        <w:t>deblur</w:t>
+      </w:r>
+      <w:r>
+        <w:rPr>
+          <w:rFonts w:hint="eastAsia"/>
+        </w:rPr>
+        <w:t>。做完後都與</w:t>
+      </w:r>
+      <w:r>
+        <w:rPr>
+          <w:rFonts w:hint="eastAsia"/>
+        </w:rPr>
+        <w:t>r</w:t>
+      </w:r>
+      <w:r>
+        <w:t>eference answer</w:t>
+      </w:r>
+      <w:r>
+        <w:rPr>
+          <w:rFonts w:hint="eastAsia"/>
+        </w:rPr>
+        <w:t>算一次</w:t>
+      </w:r>
+      <w:proofErr w:type="spellStart"/>
+      <w:r>
+        <w:rPr>
+          <w:rFonts w:hint="eastAsia"/>
+        </w:rPr>
+        <w:t>p</w:t>
+      </w:r>
+      <w:r>
+        <w:t>snr</w:t>
+      </w:r>
+      <w:proofErr w:type="spellEnd"/>
+      <w:r>
+        <w:rPr>
+          <w:rFonts w:hint="eastAsia"/>
+        </w:rPr>
+        <w:t>，確認兩個優化前後的輸出結果一致。結果如下：</w:t>
+      </w:r>
+    </w:p>
+    <w:p>
+      <w:pPr>
+        <w:pStyle w:val="a3"/>
+        <w:ind w:leftChars="0" w:left="960"/>
+        <w:rPr>
+          <w:noProof/>
+        </w:rPr>
+      </w:pPr>
+      <w:r>
+        <w:rPr>
+          <w:rFonts w:hint="eastAsia"/>
+          <w:noProof/>
+        </w:rPr>
+        <w:drawing>
+          <wp:inline distT="0" distB="0" distL="0" distR="0" wp14:anchorId="3C410B94" wp14:editId="312F584E">
+            <wp:extent cx="2160057" cy="2927350"/>
+            <wp:effectExtent l="0" t="0" r="0" b="6350"/>
+            <wp:docPr id="27" name="圖片 27"/>
+            <wp:cNvGraphicFramePr>
+              <a:graphicFrameLocks xmlns:a="http://schemas.openxmlformats.org/drawingml/2006/main" noChangeAspect="1"/>
+            </wp:cNvGraphicFramePr>
+            <a:graphic xmlns:a="http://schemas.openxmlformats.org/drawingml/2006/main">
+              <a:graphicData uri="http://schemas.openxmlformats.org/drawingml/2006/picture">
+                <pic:pic xmlns:pic="http://schemas.openxmlformats.org/drawingml/2006/picture">
+                  <pic:nvPicPr>
+                    <pic:cNvPr id="0" name="Picture 3"/>
+                    <pic:cNvPicPr>
+                      <a:picLocks noChangeAspect="1" noChangeArrowheads="1"/>
+                    </pic:cNvPicPr>
+                  </pic:nvPicPr>
+                  <pic:blipFill>
+                    <a:blip r:embed="rId27" cstate="print">
+                      <a:extLst>
+                        <a:ext uri="{28A0092B-C50C-407E-A947-70E740481C1C}">
+                          <a14:useLocalDpi xmlns:a14="http://schemas.microsoft.com/office/drawing/2010/main" val="0"/>
+                        </a:ext>
+                      </a:extLst>
+                    </a:blip>
+                    <a:srcRect/>
+                    <a:stretch>
+                      <a:fillRect/>
+                    </a:stretch>
+                  </pic:blipFill>
+                  <pic:spPr bwMode="auto">
+                    <a:xfrm>
+                      <a:off x="0" y="0"/>
+                      <a:ext cx="2204735" cy="2987898"/>
+                    </a:xfrm>
+                    <a:prstGeom prst="rect">
+                      <a:avLst/>
+                    </a:prstGeom>
+                    <a:noFill/>
+                    <a:ln>
+                      <a:noFill/>
+                    </a:ln>
+                  </pic:spPr>
+                </pic:pic>
+              </a:graphicData>
+            </a:graphic>
+          </wp:inline>
+        </w:drawing>
+      </w:r>
+      <w:r>
+        <w:rPr>
+          <w:rFonts w:hint="eastAsia"/>
+          <w:noProof/>
+        </w:rPr>
+        <w:t xml:space="preserve">    </w:t>
+      </w:r>
+      <w:r>
+        <w:rPr>
+          <w:rFonts w:hint="eastAsia"/>
+          <w:noProof/>
+        </w:rPr>
+        <w:drawing>
+          <wp:inline distT="0" distB="0" distL="0" distR="0" wp14:anchorId="5E45117D" wp14:editId="28E828A9">
+            <wp:extent cx="2133600" cy="2929299"/>
+            <wp:effectExtent l="0" t="0" r="0" b="4445"/>
+            <wp:docPr id="29" name="圖片 29"/>
+            <wp:cNvGraphicFramePr>
+              <a:graphicFrameLocks xmlns:a="http://schemas.openxmlformats.org/drawingml/2006/main" noChangeAspect="1"/>
+            </wp:cNvGraphicFramePr>
+            <a:graphic xmlns:a="http://schemas.openxmlformats.org/drawingml/2006/main">
+              <a:graphicData uri="http://schemas.openxmlformats.org/drawingml/2006/picture">
+                <pic:pic xmlns:pic="http://schemas.openxmlformats.org/drawingml/2006/picture">
+                  <pic:nvPicPr>
+                    <pic:cNvPr id="0" name="Picture 5"/>
+                    <pic:cNvPicPr>
+                      <a:picLocks noChangeAspect="1" noChangeArrowheads="1"/>
+                    </pic:cNvPicPr>
+                  </pic:nvPicPr>
+                  <pic:blipFill>
+                    <a:blip r:embed="rId28" cstate="print">
+                      <a:extLst>
+                        <a:ext uri="{28A0092B-C50C-407E-A947-70E740481C1C}">
+                          <a14:useLocalDpi xmlns:a14="http://schemas.microsoft.com/office/drawing/2010/main" val="0"/>
+                        </a:ext>
+                      </a:extLst>
+                    </a:blip>
+                    <a:srcRect/>
+                    <a:stretch>
+                      <a:fillRect/>
+                    </a:stretch>
+                  </pic:blipFill>
+                  <pic:spPr bwMode="auto">
+                    <a:xfrm>
+                      <a:off x="0" y="0"/>
+                      <a:ext cx="2174018" cy="2984791"/>
+                    </a:xfrm>
+                    <a:prstGeom prst="rect">
+                      <a:avLst/>
+                    </a:prstGeom>
+                    <a:noFill/>
+                    <a:ln>
+                      <a:noFill/>
+                    </a:ln>
+                  </pic:spPr>
+                </pic:pic>
+              </a:graphicData>
+            </a:graphic>
+          </wp:inline>
+        </w:drawing>
+      </w:r>
+    </w:p>
+    <w:p>
+      <w:pPr>
+        <w:pStyle w:val="a3"/>
+        <w:ind w:leftChars="0" w:left="960"/>
+        <w:rPr>
+          <w:rFonts w:hint="eastAsia"/>
+        </w:rPr>
+      </w:pPr>
+      <w:r>
+        <w:rPr>
+          <w:rFonts w:hint="eastAsia"/>
+        </w:rPr>
+        <w:t>上面左圖是執行</w:t>
+      </w:r>
+      <w:proofErr w:type="spellStart"/>
+      <w:r>
+        <w:t>BRL_no_optimization</w:t>
+      </w:r>
+      <w:proofErr w:type="spellEnd"/>
+      <w:r>
+        <w:t>(</w:t>
+      </w:r>
+      <w:r>
+        <w:rPr>
+          <w:rFonts w:hint="eastAsia"/>
+        </w:rPr>
+        <w:t>)</w:t>
+      </w:r>
+      <w:r>
+        <w:rPr>
+          <w:rFonts w:hint="eastAsia"/>
+        </w:rPr>
+        <w:t>，上面右圖是執行</w:t>
+      </w:r>
+      <w:proofErr w:type="spellStart"/>
+      <w:r>
+        <w:t>BRL_optimization</w:t>
+      </w:r>
+      <w:proofErr w:type="spellEnd"/>
+      <w:r>
+        <w:rPr>
+          <w:rFonts w:hint="eastAsia"/>
+        </w:rPr>
+        <w:t>()</w:t>
+      </w:r>
+      <w:r>
+        <w:rPr>
+          <w:rFonts w:hint="eastAsia"/>
+        </w:rPr>
+        <w:t>，可發現</w:t>
+      </w:r>
+      <w:r>
+        <w:rPr>
+          <w:rFonts w:hint="eastAsia"/>
+        </w:rPr>
+        <w:t>與</w:t>
+      </w:r>
+      <w:r>
+        <w:rPr>
+          <w:rFonts w:hint="eastAsia"/>
+        </w:rPr>
+        <w:t>r</w:t>
+      </w:r>
+      <w:r>
+        <w:t>eference answer</w:t>
+      </w:r>
+      <w:r>
+        <w:rPr>
+          <w:rFonts w:hint="eastAsia"/>
+        </w:rPr>
+        <w:t>比較</w:t>
+      </w:r>
+      <w:proofErr w:type="spellStart"/>
+      <w:r>
+        <w:rPr>
+          <w:rFonts w:hint="eastAsia"/>
+        </w:rPr>
+        <w:t>p</w:t>
+      </w:r>
+      <w:r>
+        <w:t>snr</w:t>
+      </w:r>
+      <w:proofErr w:type="spellEnd"/>
+      <w:r>
+        <w:rPr>
+          <w:rFonts w:hint="eastAsia"/>
+        </w:rPr>
+        <w:t>都一樣的情況下</w:t>
+      </w:r>
+      <w:r>
+        <w:rPr>
+          <w:rFonts w:hint="eastAsia"/>
+        </w:rPr>
+        <w:t>，優化後的執行時間比優化前快了</w:t>
+      </w:r>
+      <w:r>
+        <w:rPr>
+          <w:rFonts w:hint="eastAsia"/>
+        </w:rPr>
+        <w:t>約</w:t>
       </w:r>
       <w:bookmarkStart w:id="0" w:name="_GoBack"/>
       <w:bookmarkEnd w:id="0"/>
@@ -6342,28 +7696,16 @@
         <w:rPr>
           <w:rFonts w:hint="eastAsia"/>
         </w:rPr>
-        <w:t>在</w:t>
-      </w:r>
-      <w:r>
-        <w:rPr>
-          <w:rFonts w:hint="eastAsia"/>
-        </w:rPr>
-        <w:t>d</w:t>
-      </w:r>
-      <w:r>
-        <w:t>eblur</w:t>
-      </w:r>
-      <w:r>
-        <w:rPr>
-          <w:rFonts w:hint="eastAsia"/>
-        </w:rPr>
-        <w:t>表現上不會太好</w:t>
-      </w:r>
-      <w:r>
-        <w:rPr>
-          <w:rFonts w:hint="eastAsia"/>
-        </w:rPr>
-        <w:t>。</w:t>
+        <w:t>1</w:t>
+      </w:r>
+      <w:r>
+        <w:t>47</w:t>
+      </w:r>
+      <w:r>
+        <w:rPr>
+          <w:rFonts w:hint="eastAsia"/>
+        </w:rPr>
+        <w:t>秒，可見差異之顯著。</w:t>
       </w:r>
     </w:p>
     <w:sectPr>
@@ -6381,7 +7723,7 @@
   <w:abstractNum w:abstractNumId="0" w15:restartNumberingAfterBreak="0">
     <w:nsid w:val="01C8140B"/>
     <w:multiLevelType w:val="hybridMultilevel"/>
-    <w:tmpl w:val="B502AF7A"/>
+    <w:tmpl w:val="28386E4C"/>
     <w:lvl w:ilvl="0" w:tplc="04090001">
       <w:start w:val="1"/>
       <w:numFmt w:val="bullet"/>

</xml_diff>